<commit_message>
Update VIG-M-DO-04-F-20-2 - Acta Concertac.docx
Se diligenció el formato para el espacio académico Proyecto CDIO 3
</commit_message>
<xml_diff>
--- a/VIG-M-DO-04-F-20-2 - Acta Concertac.docx
+++ b/VIG-M-DO-04-F-20-2 - Acta Concertac.docx
@@ -1,6 +1,6 @@
 
 <file path=word/document.xml><?xml version="1.0" encoding="utf-8"?>
-<w:document xmlns:wpc="http://schemas.microsoft.com/office/word/2010/wordprocessingCanvas" xmlns:cx="http://schemas.microsoft.com/office/drawing/2014/chartex" xmlns:cx1="http://schemas.microsoft.com/office/drawing/2015/9/8/chartex" xmlns:cx2="http://schemas.microsoft.com/office/drawing/2015/10/21/chartex" xmlns:cx3="http://schemas.microsoft.com/office/drawing/2016/5/9/chartex" xmlns:cx4="http://schemas.microsoft.com/office/drawing/2016/5/10/chartex" xmlns:cx5="http://schemas.microsoft.com/office/drawing/2016/5/11/chartex" xmlns:cx6="http://schemas.microsoft.com/office/drawing/2016/5/12/chartex" xmlns:cx7="http://schemas.microsoft.com/office/drawing/2016/5/13/chartex" xmlns:cx8="http://schemas.microsoft.com/office/drawing/2016/5/14/chartex" xmlns:mc="http://schemas.openxmlformats.org/markup-compatibility/2006" xmlns:aink="http://schemas.microsoft.com/office/drawing/2016/ink" xmlns:am3d="http://schemas.microsoft.com/office/drawing/2017/model3d" xmlns:o="urn:schemas-microsoft-com:office:office" xmlns:r="http://schemas.openxmlformats.org/officeDocument/2006/relationships" xmlns:m="http://schemas.openxmlformats.org/officeDocument/2006/math" xmlns:v="urn:schemas-microsoft-com:vml" xmlns:wp14="http://schemas.microsoft.com/office/word/2010/wordprocessingDrawing" xmlns:wp="http://schemas.openxmlformats.org/drawingml/2006/wordprocessingDrawing" xmlns:w10="urn:schemas-microsoft-com:office:word" xmlns:w="http://schemas.openxmlformats.org/wordprocessingml/2006/main" xmlns:w14="http://schemas.microsoft.com/office/word/2010/wordml" xmlns:w15="http://schemas.microsoft.com/office/word/2012/wordml" xmlns:w16cid="http://schemas.microsoft.com/office/word/2016/wordml/cid" xmlns:w16se="http://schemas.microsoft.com/office/word/2015/wordml/symex" xmlns:wpg="http://schemas.microsoft.com/office/word/2010/wordprocessingGroup" xmlns:wpi="http://schemas.microsoft.com/office/word/2010/wordprocessingInk" xmlns:wne="http://schemas.microsoft.com/office/word/2006/wordml" xmlns:wps="http://schemas.microsoft.com/office/word/2010/wordprocessingShape" mc:Ignorable="w14 w15 w16se w16cid wp14">
+<w:document xmlns:wpc="http://schemas.microsoft.com/office/word/2010/wordprocessingCanvas" xmlns:cx="http://schemas.microsoft.com/office/drawing/2014/chartex" xmlns:cx1="http://schemas.microsoft.com/office/drawing/2015/9/8/chartex" xmlns:cx2="http://schemas.microsoft.com/office/drawing/2015/10/21/chartex" xmlns:cx3="http://schemas.microsoft.com/office/drawing/2016/5/9/chartex" xmlns:cx4="http://schemas.microsoft.com/office/drawing/2016/5/10/chartex" xmlns:cx5="http://schemas.microsoft.com/office/drawing/2016/5/11/chartex" xmlns:cx6="http://schemas.microsoft.com/office/drawing/2016/5/12/chartex" xmlns:cx7="http://schemas.microsoft.com/office/drawing/2016/5/13/chartex" xmlns:cx8="http://schemas.microsoft.com/office/drawing/2016/5/14/chartex" xmlns:mc="http://schemas.openxmlformats.org/markup-compatibility/2006" xmlns:aink="http://schemas.microsoft.com/office/drawing/2016/ink" xmlns:am3d="http://schemas.microsoft.com/office/drawing/2017/model3d" xmlns:o="urn:schemas-microsoft-com:office:office" xmlns:oel="http://schemas.microsoft.com/office/2019/extlst" xmlns:r="http://schemas.openxmlformats.org/officeDocument/2006/relationships" xmlns:m="http://schemas.openxmlformats.org/officeDocument/2006/math" xmlns:v="urn:schemas-microsoft-com:vml" xmlns:wp14="http://schemas.microsoft.com/office/word/2010/wordprocessingDrawing" xmlns:wp="http://schemas.openxmlformats.org/drawingml/2006/wordprocessingDrawing" xmlns:w10="urn:schemas-microsoft-com:office:word" xmlns:w="http://schemas.openxmlformats.org/wordprocessingml/2006/main" xmlns:w14="http://schemas.microsoft.com/office/word/2010/wordml" xmlns:w15="http://schemas.microsoft.com/office/word/2012/wordml" xmlns:w16cex="http://schemas.microsoft.com/office/word/2018/wordml/cex" xmlns:w16cid="http://schemas.microsoft.com/office/word/2016/wordml/cid" xmlns:w16="http://schemas.microsoft.com/office/word/2018/wordml" xmlns:w16sdtdh="http://schemas.microsoft.com/office/word/2020/wordml/sdtdatahash" xmlns:w16se="http://schemas.microsoft.com/office/word/2015/wordml/symex" xmlns:wpg="http://schemas.microsoft.com/office/word/2010/wordprocessingGroup" xmlns:wpi="http://schemas.microsoft.com/office/word/2010/wordprocessingInk" xmlns:wne="http://schemas.microsoft.com/office/word/2006/wordml" xmlns:wps="http://schemas.microsoft.com/office/word/2010/wordprocessingShape" mc:Ignorable="w14 w15 w16se w16cid w16 w16cex w16sdtdh wp14">
   <w:body>
     <w:p>
       <w:pPr>
@@ -19,17 +19,7 @@
           <w:sz w:val="18"/>
           <w:szCs w:val="18"/>
         </w:rPr>
-        <w:t>ACTA DE C</w:t>
-      </w:r>
-      <w:bookmarkStart w:id="0" w:name="_GoBack"/>
-      <w:bookmarkEnd w:id="0"/>
-      <w:r>
-        <w:rPr>
-          <w:rFonts w:ascii="Arial" w:hAnsi="Arial" w:cs="Arial"/>
-          <w:sz w:val="18"/>
-          <w:szCs w:val="18"/>
-        </w:rPr>
-        <w:t>ONCERTACIÓN ACADÉMICA</w:t>
+        <w:t>ACTA DE CONCERTACIÓN ACADÉMICA</w:t>
       </w:r>
       <w:r>
         <w:rPr>
@@ -134,6 +124,16 @@
                 <w:lang w:val="es-CO" w:eastAsia="es-CO"/>
               </w:rPr>
             </w:pPr>
+            <w:r>
+              <w:rPr>
+                <w:rFonts w:ascii="Arial" w:eastAsia="Times New Roman" w:hAnsi="Arial" w:cs="Arial"/>
+                <w:b/>
+                <w:bCs/>
+                <w:color w:val="000000"/>
+                <w:lang w:val="es-CO" w:eastAsia="es-CO"/>
+              </w:rPr>
+              <w:t>INGENIERÍA</w:t>
+            </w:r>
           </w:p>
         </w:tc>
       </w:tr>
@@ -197,6 +197,16 @@
                 <w:lang w:val="es-CO" w:eastAsia="es-CO"/>
               </w:rPr>
             </w:pPr>
+            <w:r>
+              <w:rPr>
+                <w:rFonts w:ascii="Arial" w:eastAsia="Times New Roman" w:hAnsi="Arial" w:cs="Arial"/>
+                <w:b/>
+                <w:bCs/>
+                <w:color w:val="000000"/>
+                <w:lang w:val="es-CO" w:eastAsia="es-CO"/>
+              </w:rPr>
+              <w:t>INGENIERÍA ELECTRÓNICA</w:t>
+            </w:r>
           </w:p>
         </w:tc>
       </w:tr>
@@ -233,8 +243,8 @@
         <w:tblLook w:val="04A0" w:firstRow="1" w:lastRow="0" w:firstColumn="1" w:lastColumn="0" w:noHBand="0" w:noVBand="1"/>
       </w:tblPr>
       <w:tblGrid>
-        <w:gridCol w:w="834"/>
-        <w:gridCol w:w="1718"/>
+        <w:gridCol w:w="918"/>
+        <w:gridCol w:w="1634"/>
         <w:gridCol w:w="992"/>
         <w:gridCol w:w="2616"/>
         <w:gridCol w:w="2685"/>
@@ -295,25 +305,7 @@
                 <w:lang w:val="es-CO" w:eastAsia="es-CO"/>
               </w:rPr>
             </w:pPr>
-          </w:p>
-        </w:tc>
-      </w:tr>
-      <w:tr>
-        <w:trPr>
-          <w:trHeight w:val="300"/>
-        </w:trPr>
-        <w:tc>
-          <w:tcPr>
-            <w:tcW w:w="2552" w:type="dxa"/>
-            <w:gridSpan w:val="2"/>
-            <w:shd w:val="clear" w:color="auto" w:fill="auto"/>
-            <w:noWrap/>
-            <w:vAlign w:val="bottom"/>
-            <w:hideMark/>
-          </w:tcPr>
-          <w:p>
-            <w:pPr>
-              <w:spacing w:after="0" w:line="240" w:lineRule="auto"/>
+            <w:r>
               <w:rPr>
                 <w:rFonts w:ascii="Arial" w:eastAsia="Times New Roman" w:hAnsi="Arial" w:cs="Arial"/>
                 <w:b/>
@@ -321,47 +313,7 @@
                 <w:color w:val="000000"/>
                 <w:lang w:val="es-CO" w:eastAsia="es-CO"/>
               </w:rPr>
-            </w:pPr>
-            <w:r>
-              <w:rPr>
-                <w:rFonts w:ascii="Arial" w:eastAsia="Times New Roman" w:hAnsi="Arial" w:cs="Arial"/>
-                <w:b/>
-                <w:bCs/>
-                <w:color w:val="000000"/>
-                <w:lang w:val="es-CO" w:eastAsia="es-CO"/>
-              </w:rPr>
-              <w:t>Grupo:</w:t>
-            </w:r>
-          </w:p>
-        </w:tc>
-        <w:tc>
-          <w:tcPr>
-            <w:tcW w:w="6293" w:type="dxa"/>
-            <w:gridSpan w:val="3"/>
-            <w:shd w:val="clear" w:color="auto" w:fill="auto"/>
-            <w:noWrap/>
-            <w:vAlign w:val="bottom"/>
-            <w:hideMark/>
-          </w:tcPr>
-          <w:p>
-            <w:pPr>
-              <w:spacing w:after="0" w:line="240" w:lineRule="auto"/>
-              <w:rPr>
-                <w:rFonts w:ascii="Arial" w:eastAsia="Times New Roman" w:hAnsi="Arial" w:cs="Arial"/>
-                <w:sz w:val="20"/>
-                <w:szCs w:val="20"/>
-                <w:lang w:val="es-CO" w:eastAsia="es-CO"/>
-              </w:rPr>
-            </w:pPr>
-            <w:r>
-              <w:rPr>
-                <w:rFonts w:ascii="Arial" w:eastAsia="Times New Roman" w:hAnsi="Arial" w:cs="Arial"/>
-                <w:b/>
-                <w:bCs/>
-                <w:color w:val="000000"/>
-                <w:lang w:val="es-CO" w:eastAsia="es-CO"/>
-              </w:rPr>
-              <w:t>Jornada:</w:t>
+              <w:t>PROYECTO CDIO III</w:t>
             </w:r>
           </w:p>
         </w:tc>
@@ -398,7 +350,105 @@
                 <w:color w:val="000000"/>
                 <w:lang w:val="es-CO" w:eastAsia="es-CO"/>
               </w:rPr>
+              <w:t>Grupo:</w:t>
+            </w:r>
+            <w:r>
+              <w:rPr>
+                <w:rFonts w:ascii="Arial" w:eastAsia="Times New Roman" w:hAnsi="Arial" w:cs="Arial"/>
+                <w:b/>
+                <w:bCs/>
+                <w:color w:val="000000"/>
+                <w:lang w:val="es-CO" w:eastAsia="es-CO"/>
+              </w:rPr>
+              <w:t xml:space="preserve"> 01ELECT</w:t>
+            </w:r>
+          </w:p>
+        </w:tc>
+        <w:tc>
+          <w:tcPr>
+            <w:tcW w:w="6293" w:type="dxa"/>
+            <w:gridSpan w:val="3"/>
+            <w:shd w:val="clear" w:color="auto" w:fill="auto"/>
+            <w:noWrap/>
+            <w:vAlign w:val="bottom"/>
+            <w:hideMark/>
+          </w:tcPr>
+          <w:p>
+            <w:pPr>
+              <w:spacing w:after="0" w:line="240" w:lineRule="auto"/>
+              <w:rPr>
+                <w:rFonts w:ascii="Arial" w:eastAsia="Times New Roman" w:hAnsi="Arial" w:cs="Arial"/>
+                <w:sz w:val="20"/>
+                <w:szCs w:val="20"/>
+                <w:lang w:val="es-CO" w:eastAsia="es-CO"/>
+              </w:rPr>
+            </w:pPr>
+            <w:r>
+              <w:rPr>
+                <w:rFonts w:ascii="Arial" w:eastAsia="Times New Roman" w:hAnsi="Arial" w:cs="Arial"/>
+                <w:b/>
+                <w:bCs/>
+                <w:color w:val="000000"/>
+                <w:lang w:val="es-CO" w:eastAsia="es-CO"/>
+              </w:rPr>
+              <w:t>Jornada:</w:t>
+            </w:r>
+            <w:r>
+              <w:rPr>
+                <w:rFonts w:ascii="Arial" w:eastAsia="Times New Roman" w:hAnsi="Arial" w:cs="Arial"/>
+                <w:b/>
+                <w:bCs/>
+                <w:color w:val="000000"/>
+                <w:lang w:val="es-CO" w:eastAsia="es-CO"/>
+              </w:rPr>
+              <w:t xml:space="preserve"> DIURNA</w:t>
+            </w:r>
+          </w:p>
+        </w:tc>
+      </w:tr>
+      <w:tr>
+        <w:trPr>
+          <w:trHeight w:val="300"/>
+        </w:trPr>
+        <w:tc>
+          <w:tcPr>
+            <w:tcW w:w="2552" w:type="dxa"/>
+            <w:gridSpan w:val="2"/>
+            <w:shd w:val="clear" w:color="auto" w:fill="auto"/>
+            <w:noWrap/>
+            <w:vAlign w:val="bottom"/>
+            <w:hideMark/>
+          </w:tcPr>
+          <w:p>
+            <w:pPr>
+              <w:spacing w:after="0" w:line="240" w:lineRule="auto"/>
+              <w:rPr>
+                <w:rFonts w:ascii="Arial" w:eastAsia="Times New Roman" w:hAnsi="Arial" w:cs="Arial"/>
+                <w:b/>
+                <w:bCs/>
+                <w:color w:val="000000"/>
+                <w:lang w:val="es-CO" w:eastAsia="es-CO"/>
+              </w:rPr>
+            </w:pPr>
+            <w:r>
+              <w:rPr>
+                <w:rFonts w:ascii="Arial" w:eastAsia="Times New Roman" w:hAnsi="Arial" w:cs="Arial"/>
+                <w:b/>
+                <w:bCs/>
+                <w:color w:val="000000"/>
+                <w:lang w:val="es-CO" w:eastAsia="es-CO"/>
+              </w:rPr>
               <w:t>Período Académico:</w:t>
+            </w:r>
+            <w:r>
+              <w:rPr>
+                <w:rFonts w:ascii="Arial" w:eastAsia="Times New Roman" w:hAnsi="Arial" w:cs="Arial"/>
+                <w:b/>
+                <w:bCs/>
+                <w:color w:val="000000"/>
+                <w:lang w:val="es-CO" w:eastAsia="es-CO"/>
+              </w:rPr>
+              <w:t xml:space="preserve"> 1</w:t>
             </w:r>
           </w:p>
         </w:tc>
@@ -441,6 +491,16 @@
               </w:rPr>
               <w:t>20</w:t>
             </w:r>
+            <w:r>
+              <w:rPr>
+                <w:rFonts w:ascii="Arial" w:eastAsia="Times New Roman" w:hAnsi="Arial" w:cs="Arial"/>
+                <w:b/>
+                <w:bCs/>
+                <w:color w:val="000000"/>
+                <w:lang w:val="es-CO" w:eastAsia="es-CO"/>
+              </w:rPr>
+              <w:t>24</w:t>
+            </w:r>
           </w:p>
         </w:tc>
         <w:tc>
@@ -488,7 +548,7 @@
         </w:trPr>
         <w:tc>
           <w:tcPr>
-            <w:tcW w:w="834" w:type="dxa"/>
+            <w:tcW w:w="918" w:type="dxa"/>
             <w:shd w:val="clear" w:color="auto" w:fill="auto"/>
             <w:noWrap/>
             <w:vAlign w:val="bottom"/>
@@ -515,11 +575,21 @@
               </w:rPr>
               <w:t>Día:</w:t>
             </w:r>
+            <w:r>
+              <w:rPr>
+                <w:rFonts w:ascii="Arial" w:eastAsia="Times New Roman" w:hAnsi="Arial" w:cs="Arial"/>
+                <w:b/>
+                <w:bCs/>
+                <w:color w:val="000000"/>
+                <w:lang w:val="es-CO" w:eastAsia="es-CO"/>
+              </w:rPr>
+              <w:t xml:space="preserve"> 03</w:t>
+            </w:r>
           </w:p>
         </w:tc>
         <w:tc>
           <w:tcPr>
-            <w:tcW w:w="1718" w:type="dxa"/>
+            <w:tcW w:w="1634" w:type="dxa"/>
             <w:shd w:val="clear" w:color="auto" w:fill="auto"/>
             <w:noWrap/>
             <w:vAlign w:val="bottom"/>
@@ -545,6 +615,16 @@
                 <w:lang w:val="es-CO" w:eastAsia="es-CO"/>
               </w:rPr>
               <w:t>Mes:</w:t>
+            </w:r>
+            <w:r>
+              <w:rPr>
+                <w:rFonts w:ascii="Arial" w:eastAsia="Times New Roman" w:hAnsi="Arial" w:cs="Arial"/>
+                <w:b/>
+                <w:bCs/>
+                <w:color w:val="000000"/>
+                <w:lang w:val="es-CO" w:eastAsia="es-CO"/>
+              </w:rPr>
+              <w:t xml:space="preserve"> MARZO</w:t>
             </w:r>
           </w:p>
         </w:tc>
@@ -608,6 +688,16 @@
                 <w:lang w:val="es-CO" w:eastAsia="es-CO"/>
               </w:rPr>
               <w:t>20</w:t>
+            </w:r>
+            <w:r>
+              <w:rPr>
+                <w:rFonts w:ascii="Arial" w:eastAsia="Times New Roman" w:hAnsi="Arial" w:cs="Arial"/>
+                <w:b/>
+                <w:bCs/>
+                <w:color w:val="000000"/>
+                <w:lang w:val="es-CO" w:eastAsia="es-CO"/>
+              </w:rPr>
+              <w:t>24</w:t>
             </w:r>
           </w:p>
         </w:tc>
@@ -3638,7 +3728,7 @@
 </file>
 
 <file path=word/endnotes.xml><?xml version="1.0" encoding="utf-8"?>
-<w:endnotes xmlns:wpc="http://schemas.microsoft.com/office/word/2010/wordprocessingCanvas" xmlns:cx="http://schemas.microsoft.com/office/drawing/2014/chartex" xmlns:cx1="http://schemas.microsoft.com/office/drawing/2015/9/8/chartex" xmlns:cx2="http://schemas.microsoft.com/office/drawing/2015/10/21/chartex" xmlns:cx3="http://schemas.microsoft.com/office/drawing/2016/5/9/chartex" xmlns:cx4="http://schemas.microsoft.com/office/drawing/2016/5/10/chartex" xmlns:cx5="http://schemas.microsoft.com/office/drawing/2016/5/11/chartex" xmlns:cx6="http://schemas.microsoft.com/office/drawing/2016/5/12/chartex" xmlns:cx7="http://schemas.microsoft.com/office/drawing/2016/5/13/chartex" xmlns:cx8="http://schemas.microsoft.com/office/drawing/2016/5/14/chartex" xmlns:mc="http://schemas.openxmlformats.org/markup-compatibility/2006" xmlns:aink="http://schemas.microsoft.com/office/drawing/2016/ink" xmlns:am3d="http://schemas.microsoft.com/office/drawing/2017/model3d" xmlns:o="urn:schemas-microsoft-com:office:office" xmlns:r="http://schemas.openxmlformats.org/officeDocument/2006/relationships" xmlns:m="http://schemas.openxmlformats.org/officeDocument/2006/math" xmlns:v="urn:schemas-microsoft-com:vml" xmlns:wp14="http://schemas.microsoft.com/office/word/2010/wordprocessingDrawing" xmlns:wp="http://schemas.openxmlformats.org/drawingml/2006/wordprocessingDrawing" xmlns:w10="urn:schemas-microsoft-com:office:word" xmlns:w="http://schemas.openxmlformats.org/wordprocessingml/2006/main" xmlns:w14="http://schemas.microsoft.com/office/word/2010/wordml" xmlns:w15="http://schemas.microsoft.com/office/word/2012/wordml" xmlns:w16cid="http://schemas.microsoft.com/office/word/2016/wordml/cid" xmlns:w16se="http://schemas.microsoft.com/office/word/2015/wordml/symex" xmlns:wpg="http://schemas.microsoft.com/office/word/2010/wordprocessingGroup" xmlns:wpi="http://schemas.microsoft.com/office/word/2010/wordprocessingInk" xmlns:wne="http://schemas.microsoft.com/office/word/2006/wordml" xmlns:wps="http://schemas.microsoft.com/office/word/2010/wordprocessingShape" mc:Ignorable="w14 w15 w16se w16cid wp14">
+<w:endnotes xmlns:wpc="http://schemas.microsoft.com/office/word/2010/wordprocessingCanvas" xmlns:cx="http://schemas.microsoft.com/office/drawing/2014/chartex" xmlns:cx1="http://schemas.microsoft.com/office/drawing/2015/9/8/chartex" xmlns:cx2="http://schemas.microsoft.com/office/drawing/2015/10/21/chartex" xmlns:cx3="http://schemas.microsoft.com/office/drawing/2016/5/9/chartex" xmlns:cx4="http://schemas.microsoft.com/office/drawing/2016/5/10/chartex" xmlns:cx5="http://schemas.microsoft.com/office/drawing/2016/5/11/chartex" xmlns:cx6="http://schemas.microsoft.com/office/drawing/2016/5/12/chartex" xmlns:cx7="http://schemas.microsoft.com/office/drawing/2016/5/13/chartex" xmlns:cx8="http://schemas.microsoft.com/office/drawing/2016/5/14/chartex" xmlns:mc="http://schemas.openxmlformats.org/markup-compatibility/2006" xmlns:aink="http://schemas.microsoft.com/office/drawing/2016/ink" xmlns:am3d="http://schemas.microsoft.com/office/drawing/2017/model3d" xmlns:o="urn:schemas-microsoft-com:office:office" xmlns:oel="http://schemas.microsoft.com/office/2019/extlst" xmlns:r="http://schemas.openxmlformats.org/officeDocument/2006/relationships" xmlns:m="http://schemas.openxmlformats.org/officeDocument/2006/math" xmlns:v="urn:schemas-microsoft-com:vml" xmlns:wp14="http://schemas.microsoft.com/office/word/2010/wordprocessingDrawing" xmlns:wp="http://schemas.openxmlformats.org/drawingml/2006/wordprocessingDrawing" xmlns:w10="urn:schemas-microsoft-com:office:word" xmlns:w="http://schemas.openxmlformats.org/wordprocessingml/2006/main" xmlns:w14="http://schemas.microsoft.com/office/word/2010/wordml" xmlns:w15="http://schemas.microsoft.com/office/word/2012/wordml" xmlns:w16cex="http://schemas.microsoft.com/office/word/2018/wordml/cex" xmlns:w16cid="http://schemas.microsoft.com/office/word/2016/wordml/cid" xmlns:w16="http://schemas.microsoft.com/office/word/2018/wordml" xmlns:w16sdtdh="http://schemas.microsoft.com/office/word/2020/wordml/sdtdatahash" xmlns:w16se="http://schemas.microsoft.com/office/word/2015/wordml/symex" xmlns:wpg="http://schemas.microsoft.com/office/word/2010/wordprocessingGroup" xmlns:wpi="http://schemas.microsoft.com/office/word/2010/wordprocessingInk" xmlns:wne="http://schemas.microsoft.com/office/word/2006/wordml" xmlns:wps="http://schemas.microsoft.com/office/word/2010/wordprocessingShape" mc:Ignorable="w14 w15 w16se w16cid w16 w16cex w16sdtdh wp14">
   <w:endnote w:type="separator" w:id="-1">
     <w:p>
       <w:pPr>
@@ -3663,7 +3753,7 @@
 </file>
 
 <file path=word/footnotes.xml><?xml version="1.0" encoding="utf-8"?>
-<w:footnotes xmlns:wpc="http://schemas.microsoft.com/office/word/2010/wordprocessingCanvas" xmlns:cx="http://schemas.microsoft.com/office/drawing/2014/chartex" xmlns:cx1="http://schemas.microsoft.com/office/drawing/2015/9/8/chartex" xmlns:cx2="http://schemas.microsoft.com/office/drawing/2015/10/21/chartex" xmlns:cx3="http://schemas.microsoft.com/office/drawing/2016/5/9/chartex" xmlns:cx4="http://schemas.microsoft.com/office/drawing/2016/5/10/chartex" xmlns:cx5="http://schemas.microsoft.com/office/drawing/2016/5/11/chartex" xmlns:cx6="http://schemas.microsoft.com/office/drawing/2016/5/12/chartex" xmlns:cx7="http://schemas.microsoft.com/office/drawing/2016/5/13/chartex" xmlns:cx8="http://schemas.microsoft.com/office/drawing/2016/5/14/chartex" xmlns:mc="http://schemas.openxmlformats.org/markup-compatibility/2006" xmlns:aink="http://schemas.microsoft.com/office/drawing/2016/ink" xmlns:am3d="http://schemas.microsoft.com/office/drawing/2017/model3d" xmlns:o="urn:schemas-microsoft-com:office:office" xmlns:r="http://schemas.openxmlformats.org/officeDocument/2006/relationships" xmlns:m="http://schemas.openxmlformats.org/officeDocument/2006/math" xmlns:v="urn:schemas-microsoft-com:vml" xmlns:wp14="http://schemas.microsoft.com/office/word/2010/wordprocessingDrawing" xmlns:wp="http://schemas.openxmlformats.org/drawingml/2006/wordprocessingDrawing" xmlns:w10="urn:schemas-microsoft-com:office:word" xmlns:w="http://schemas.openxmlformats.org/wordprocessingml/2006/main" xmlns:w14="http://schemas.microsoft.com/office/word/2010/wordml" xmlns:w15="http://schemas.microsoft.com/office/word/2012/wordml" xmlns:w16cid="http://schemas.microsoft.com/office/word/2016/wordml/cid" xmlns:w16se="http://schemas.microsoft.com/office/word/2015/wordml/symex" xmlns:wpg="http://schemas.microsoft.com/office/word/2010/wordprocessingGroup" xmlns:wpi="http://schemas.microsoft.com/office/word/2010/wordprocessingInk" xmlns:wne="http://schemas.microsoft.com/office/word/2006/wordml" xmlns:wps="http://schemas.microsoft.com/office/word/2010/wordprocessingShape" mc:Ignorable="w14 w15 w16se w16cid wp14">
+<w:footnotes xmlns:wpc="http://schemas.microsoft.com/office/word/2010/wordprocessingCanvas" xmlns:cx="http://schemas.microsoft.com/office/drawing/2014/chartex" xmlns:cx1="http://schemas.microsoft.com/office/drawing/2015/9/8/chartex" xmlns:cx2="http://schemas.microsoft.com/office/drawing/2015/10/21/chartex" xmlns:cx3="http://schemas.microsoft.com/office/drawing/2016/5/9/chartex" xmlns:cx4="http://schemas.microsoft.com/office/drawing/2016/5/10/chartex" xmlns:cx5="http://schemas.microsoft.com/office/drawing/2016/5/11/chartex" xmlns:cx6="http://schemas.microsoft.com/office/drawing/2016/5/12/chartex" xmlns:cx7="http://schemas.microsoft.com/office/drawing/2016/5/13/chartex" xmlns:cx8="http://schemas.microsoft.com/office/drawing/2016/5/14/chartex" xmlns:mc="http://schemas.openxmlformats.org/markup-compatibility/2006" xmlns:aink="http://schemas.microsoft.com/office/drawing/2016/ink" xmlns:am3d="http://schemas.microsoft.com/office/drawing/2017/model3d" xmlns:o="urn:schemas-microsoft-com:office:office" xmlns:oel="http://schemas.microsoft.com/office/2019/extlst" xmlns:r="http://schemas.openxmlformats.org/officeDocument/2006/relationships" xmlns:m="http://schemas.openxmlformats.org/officeDocument/2006/math" xmlns:v="urn:schemas-microsoft-com:vml" xmlns:wp14="http://schemas.microsoft.com/office/word/2010/wordprocessingDrawing" xmlns:wp="http://schemas.openxmlformats.org/drawingml/2006/wordprocessingDrawing" xmlns:w10="urn:schemas-microsoft-com:office:word" xmlns:w="http://schemas.openxmlformats.org/wordprocessingml/2006/main" xmlns:w14="http://schemas.microsoft.com/office/word/2010/wordml" xmlns:w15="http://schemas.microsoft.com/office/word/2012/wordml" xmlns:w16cex="http://schemas.microsoft.com/office/word/2018/wordml/cex" xmlns:w16cid="http://schemas.microsoft.com/office/word/2016/wordml/cid" xmlns:w16="http://schemas.microsoft.com/office/word/2018/wordml" xmlns:w16sdtdh="http://schemas.microsoft.com/office/word/2020/wordml/sdtdatahash" xmlns:w16se="http://schemas.microsoft.com/office/word/2015/wordml/symex" xmlns:wpg="http://schemas.microsoft.com/office/word/2010/wordprocessingGroup" xmlns:wpi="http://schemas.microsoft.com/office/word/2010/wordprocessingInk" xmlns:wne="http://schemas.microsoft.com/office/word/2006/wordml" xmlns:wps="http://schemas.microsoft.com/office/word/2010/wordprocessingShape" mc:Ignorable="w14 w15 w16se w16cid w16 w16cex w16sdtdh wp14">
   <w:footnote w:type="separator" w:id="-1">
     <w:p>
       <w:pPr>
@@ -3762,7 +3852,7 @@
 </file>
 
 <file path=word/header1.xml><?xml version="1.0" encoding="utf-8"?>
-<w:hdr xmlns:wpc="http://schemas.microsoft.com/office/word/2010/wordprocessingCanvas" xmlns:cx="http://schemas.microsoft.com/office/drawing/2014/chartex" xmlns:cx1="http://schemas.microsoft.com/office/drawing/2015/9/8/chartex" xmlns:cx2="http://schemas.microsoft.com/office/drawing/2015/10/21/chartex" xmlns:cx3="http://schemas.microsoft.com/office/drawing/2016/5/9/chartex" xmlns:cx4="http://schemas.microsoft.com/office/drawing/2016/5/10/chartex" xmlns:cx5="http://schemas.microsoft.com/office/drawing/2016/5/11/chartex" xmlns:cx6="http://schemas.microsoft.com/office/drawing/2016/5/12/chartex" xmlns:cx7="http://schemas.microsoft.com/office/drawing/2016/5/13/chartex" xmlns:cx8="http://schemas.microsoft.com/office/drawing/2016/5/14/chartex" xmlns:mc="http://schemas.openxmlformats.org/markup-compatibility/2006" xmlns:aink="http://schemas.microsoft.com/office/drawing/2016/ink" xmlns:am3d="http://schemas.microsoft.com/office/drawing/2017/model3d" xmlns:o="urn:schemas-microsoft-com:office:office" xmlns:r="http://schemas.openxmlformats.org/officeDocument/2006/relationships" xmlns:m="http://schemas.openxmlformats.org/officeDocument/2006/math" xmlns:v="urn:schemas-microsoft-com:vml" xmlns:wp14="http://schemas.microsoft.com/office/word/2010/wordprocessingDrawing" xmlns:wp="http://schemas.openxmlformats.org/drawingml/2006/wordprocessingDrawing" xmlns:w10="urn:schemas-microsoft-com:office:word" xmlns:w="http://schemas.openxmlformats.org/wordprocessingml/2006/main" xmlns:w14="http://schemas.microsoft.com/office/word/2010/wordml" xmlns:w15="http://schemas.microsoft.com/office/word/2012/wordml" xmlns:w16cid="http://schemas.microsoft.com/office/word/2016/wordml/cid" xmlns:w16se="http://schemas.microsoft.com/office/word/2015/wordml/symex" xmlns:wpg="http://schemas.microsoft.com/office/word/2010/wordprocessingGroup" xmlns:wpi="http://schemas.microsoft.com/office/word/2010/wordprocessingInk" xmlns:wne="http://schemas.microsoft.com/office/word/2006/wordml" xmlns:wps="http://schemas.microsoft.com/office/word/2010/wordprocessingShape" mc:Ignorable="w14 w15 w16se w16cid wp14">
+<w:hdr xmlns:wpc="http://schemas.microsoft.com/office/word/2010/wordprocessingCanvas" xmlns:cx="http://schemas.microsoft.com/office/drawing/2014/chartex" xmlns:cx1="http://schemas.microsoft.com/office/drawing/2015/9/8/chartex" xmlns:cx2="http://schemas.microsoft.com/office/drawing/2015/10/21/chartex" xmlns:cx3="http://schemas.microsoft.com/office/drawing/2016/5/9/chartex" xmlns:cx4="http://schemas.microsoft.com/office/drawing/2016/5/10/chartex" xmlns:cx5="http://schemas.microsoft.com/office/drawing/2016/5/11/chartex" xmlns:cx6="http://schemas.microsoft.com/office/drawing/2016/5/12/chartex" xmlns:cx7="http://schemas.microsoft.com/office/drawing/2016/5/13/chartex" xmlns:cx8="http://schemas.microsoft.com/office/drawing/2016/5/14/chartex" xmlns:mc="http://schemas.openxmlformats.org/markup-compatibility/2006" xmlns:aink="http://schemas.microsoft.com/office/drawing/2016/ink" xmlns:am3d="http://schemas.microsoft.com/office/drawing/2017/model3d" xmlns:o="urn:schemas-microsoft-com:office:office" xmlns:oel="http://schemas.microsoft.com/office/2019/extlst" xmlns:r="http://schemas.openxmlformats.org/officeDocument/2006/relationships" xmlns:m="http://schemas.openxmlformats.org/officeDocument/2006/math" xmlns:v="urn:schemas-microsoft-com:vml" xmlns:wp14="http://schemas.microsoft.com/office/word/2010/wordprocessingDrawing" xmlns:wp="http://schemas.openxmlformats.org/drawingml/2006/wordprocessingDrawing" xmlns:w10="urn:schemas-microsoft-com:office:word" xmlns:w="http://schemas.openxmlformats.org/wordprocessingml/2006/main" xmlns:w14="http://schemas.microsoft.com/office/word/2010/wordml" xmlns:w15="http://schemas.microsoft.com/office/word/2012/wordml" xmlns:w16cex="http://schemas.microsoft.com/office/word/2018/wordml/cex" xmlns:w16cid="http://schemas.microsoft.com/office/word/2016/wordml/cid" xmlns:w16="http://schemas.microsoft.com/office/word/2018/wordml" xmlns:w16sdtdh="http://schemas.microsoft.com/office/word/2020/wordml/sdtdatahash" xmlns:w16se="http://schemas.microsoft.com/office/word/2015/wordml/symex" xmlns:wpg="http://schemas.microsoft.com/office/word/2010/wordprocessingGroup" xmlns:wpi="http://schemas.microsoft.com/office/word/2010/wordprocessingInk" xmlns:wne="http://schemas.microsoft.com/office/word/2006/wordml" xmlns:wps="http://schemas.microsoft.com/office/word/2010/wordprocessingShape" mc:Ignorable="w14 w15 w16se w16cid w16 w16cex w16sdtdh wp14">
   <w:tbl>
     <w:tblPr>
       <w:tblW w:w="9606" w:type="dxa"/>
@@ -4164,7 +4254,6 @@
               <w:szCs w:val="20"/>
             </w:rPr>
           </w:pPr>
-          <w:proofErr w:type="gramStart"/>
           <w:r>
             <w:rPr>
               <w:rFonts w:ascii="Arial" w:hAnsi="Arial" w:cs="Arial"/>
@@ -4190,17 +4279,7 @@
               <w:sz w:val="20"/>
               <w:szCs w:val="20"/>
             </w:rPr>
-            <w:t>Página</w:t>
-          </w:r>
-          <w:proofErr w:type="gramEnd"/>
-          <w:r>
-            <w:rPr>
-              <w:rFonts w:ascii="Arial" w:hAnsi="Arial" w:cs="Arial"/>
-              <w:color w:val="76923C"/>
-              <w:sz w:val="20"/>
-              <w:szCs w:val="20"/>
-            </w:rPr>
-            <w:t xml:space="preserve"> </w:t>
+            <w:t xml:space="preserve">Página </w:t>
           </w:r>
           <w:r>
             <w:rPr>
@@ -4540,7 +4619,7 @@
 </file>
 
 <file path=word/numbering.xml><?xml version="1.0" encoding="utf-8"?>
-<w:numbering xmlns:wpc="http://schemas.microsoft.com/office/word/2010/wordprocessingCanvas" xmlns:cx="http://schemas.microsoft.com/office/drawing/2014/chartex" xmlns:cx1="http://schemas.microsoft.com/office/drawing/2015/9/8/chartex" xmlns:cx2="http://schemas.microsoft.com/office/drawing/2015/10/21/chartex" xmlns:cx3="http://schemas.microsoft.com/office/drawing/2016/5/9/chartex" xmlns:cx4="http://schemas.microsoft.com/office/drawing/2016/5/10/chartex" xmlns:cx5="http://schemas.microsoft.com/office/drawing/2016/5/11/chartex" xmlns:cx6="http://schemas.microsoft.com/office/drawing/2016/5/12/chartex" xmlns:cx7="http://schemas.microsoft.com/office/drawing/2016/5/13/chartex" xmlns:cx8="http://schemas.microsoft.com/office/drawing/2016/5/14/chartex" xmlns:mc="http://schemas.openxmlformats.org/markup-compatibility/2006" xmlns:aink="http://schemas.microsoft.com/office/drawing/2016/ink" xmlns:am3d="http://schemas.microsoft.com/office/drawing/2017/model3d" xmlns:o="urn:schemas-microsoft-com:office:office" xmlns:r="http://schemas.openxmlformats.org/officeDocument/2006/relationships" xmlns:m="http://schemas.openxmlformats.org/officeDocument/2006/math" xmlns:v="urn:schemas-microsoft-com:vml" xmlns:wp14="http://schemas.microsoft.com/office/word/2010/wordprocessingDrawing" xmlns:wp="http://schemas.openxmlformats.org/drawingml/2006/wordprocessingDrawing" xmlns:w10="urn:schemas-microsoft-com:office:word" xmlns:w="http://schemas.openxmlformats.org/wordprocessingml/2006/main" xmlns:w14="http://schemas.microsoft.com/office/word/2010/wordml" xmlns:w15="http://schemas.microsoft.com/office/word/2012/wordml" xmlns:w16cid="http://schemas.microsoft.com/office/word/2016/wordml/cid" xmlns:w16se="http://schemas.microsoft.com/office/word/2015/wordml/symex" xmlns:wpg="http://schemas.microsoft.com/office/word/2010/wordprocessingGroup" xmlns:wpi="http://schemas.microsoft.com/office/word/2010/wordprocessingInk" xmlns:wne="http://schemas.microsoft.com/office/word/2006/wordml" xmlns:wps="http://schemas.microsoft.com/office/word/2010/wordprocessingShape" mc:Ignorable="w14 w15 w16se w16cid wp14">
+<w:numbering xmlns:wpc="http://schemas.microsoft.com/office/word/2010/wordprocessingCanvas" xmlns:cx="http://schemas.microsoft.com/office/drawing/2014/chartex" xmlns:cx1="http://schemas.microsoft.com/office/drawing/2015/9/8/chartex" xmlns:cx2="http://schemas.microsoft.com/office/drawing/2015/10/21/chartex" xmlns:cx3="http://schemas.microsoft.com/office/drawing/2016/5/9/chartex" xmlns:cx4="http://schemas.microsoft.com/office/drawing/2016/5/10/chartex" xmlns:cx5="http://schemas.microsoft.com/office/drawing/2016/5/11/chartex" xmlns:cx6="http://schemas.microsoft.com/office/drawing/2016/5/12/chartex" xmlns:cx7="http://schemas.microsoft.com/office/drawing/2016/5/13/chartex" xmlns:cx8="http://schemas.microsoft.com/office/drawing/2016/5/14/chartex" xmlns:mc="http://schemas.openxmlformats.org/markup-compatibility/2006" xmlns:aink="http://schemas.microsoft.com/office/drawing/2016/ink" xmlns:am3d="http://schemas.microsoft.com/office/drawing/2017/model3d" xmlns:o="urn:schemas-microsoft-com:office:office" xmlns:oel="http://schemas.microsoft.com/office/2019/extlst" xmlns:r="http://schemas.openxmlformats.org/officeDocument/2006/relationships" xmlns:m="http://schemas.openxmlformats.org/officeDocument/2006/math" xmlns:v="urn:schemas-microsoft-com:vml" xmlns:wp14="http://schemas.microsoft.com/office/word/2010/wordprocessingDrawing" xmlns:wp="http://schemas.openxmlformats.org/drawingml/2006/wordprocessingDrawing" xmlns:w10="urn:schemas-microsoft-com:office:word" xmlns:w="http://schemas.openxmlformats.org/wordprocessingml/2006/main" xmlns:w14="http://schemas.microsoft.com/office/word/2010/wordml" xmlns:w15="http://schemas.microsoft.com/office/word/2012/wordml" xmlns:w16cex="http://schemas.microsoft.com/office/word/2018/wordml/cex" xmlns:w16cid="http://schemas.microsoft.com/office/word/2016/wordml/cid" xmlns:w16="http://schemas.microsoft.com/office/word/2018/wordml" xmlns:w16sdtdh="http://schemas.microsoft.com/office/word/2020/wordml/sdtdatahash" xmlns:w16se="http://schemas.microsoft.com/office/word/2015/wordml/symex" xmlns:wpg="http://schemas.microsoft.com/office/word/2010/wordprocessingGroup" xmlns:wpi="http://schemas.microsoft.com/office/word/2010/wordprocessingInk" xmlns:wne="http://schemas.microsoft.com/office/word/2006/wordml" xmlns:wps="http://schemas.microsoft.com/office/word/2010/wordprocessingShape" mc:Ignorable="w14 w15 w16se w16cid w16 w16cex w16sdtdh wp14">
   <w:abstractNum w:abstractNumId="0" w15:restartNumberingAfterBreak="0">
     <w:nsid w:val="05302845"/>
     <w:multiLevelType w:val="hybridMultilevel"/>
@@ -6542,68 +6621,68 @@
       </w:pPr>
     </w:lvl>
   </w:abstractNum>
-  <w:num w:numId="1">
+  <w:num w:numId="1" w16cid:durableId="685596411">
     <w:abstractNumId w:val="18"/>
   </w:num>
-  <w:num w:numId="2">
+  <w:num w:numId="2" w16cid:durableId="1070344434">
     <w:abstractNumId w:val="3"/>
   </w:num>
-  <w:num w:numId="3">
+  <w:num w:numId="3" w16cid:durableId="72628946">
     <w:abstractNumId w:val="16"/>
   </w:num>
-  <w:num w:numId="4">
+  <w:num w:numId="4" w16cid:durableId="1745952949">
     <w:abstractNumId w:val="13"/>
   </w:num>
-  <w:num w:numId="5">
+  <w:num w:numId="5" w16cid:durableId="1819882866">
     <w:abstractNumId w:val="14"/>
   </w:num>
-  <w:num w:numId="6">
+  <w:num w:numId="6" w16cid:durableId="1536506792">
     <w:abstractNumId w:val="7"/>
   </w:num>
-  <w:num w:numId="7">
+  <w:num w:numId="7" w16cid:durableId="393044431">
     <w:abstractNumId w:val="12"/>
   </w:num>
-  <w:num w:numId="8">
+  <w:num w:numId="8" w16cid:durableId="448548090">
     <w:abstractNumId w:val="0"/>
   </w:num>
-  <w:num w:numId="9">
+  <w:num w:numId="9" w16cid:durableId="1942906055">
     <w:abstractNumId w:val="1"/>
   </w:num>
-  <w:num w:numId="10">
+  <w:num w:numId="10" w16cid:durableId="507790058">
     <w:abstractNumId w:val="8"/>
   </w:num>
-  <w:num w:numId="11">
+  <w:num w:numId="11" w16cid:durableId="1581332545">
     <w:abstractNumId w:val="17"/>
   </w:num>
-  <w:num w:numId="12">
+  <w:num w:numId="12" w16cid:durableId="2086606397">
     <w:abstractNumId w:val="6"/>
   </w:num>
-  <w:num w:numId="13">
+  <w:num w:numId="13" w16cid:durableId="1550218281">
     <w:abstractNumId w:val="2"/>
   </w:num>
-  <w:num w:numId="14">
+  <w:num w:numId="14" w16cid:durableId="337772686">
     <w:abstractNumId w:val="15"/>
   </w:num>
-  <w:num w:numId="15">
+  <w:num w:numId="15" w16cid:durableId="82798166">
     <w:abstractNumId w:val="5"/>
   </w:num>
-  <w:num w:numId="16">
+  <w:num w:numId="16" w16cid:durableId="738790684">
     <w:abstractNumId w:val="4"/>
   </w:num>
-  <w:num w:numId="17">
+  <w:num w:numId="17" w16cid:durableId="1098216209">
     <w:abstractNumId w:val="9"/>
   </w:num>
-  <w:num w:numId="18">
+  <w:num w:numId="18" w16cid:durableId="946039513">
     <w:abstractNumId w:val="10"/>
   </w:num>
-  <w:num w:numId="19">
+  <w:num w:numId="19" w16cid:durableId="338310740">
     <w:abstractNumId w:val="11"/>
   </w:num>
 </w:numbering>
 </file>
 
 <file path=word/styles.xml><?xml version="1.0" encoding="utf-8"?>
-<w:styles xmlns:mc="http://schemas.openxmlformats.org/markup-compatibility/2006" xmlns:r="http://schemas.openxmlformats.org/officeDocument/2006/relationships" xmlns:w="http://schemas.openxmlformats.org/wordprocessingml/2006/main" xmlns:w14="http://schemas.microsoft.com/office/word/2010/wordml" xmlns:w15="http://schemas.microsoft.com/office/word/2012/wordml" xmlns:w16cid="http://schemas.microsoft.com/office/word/2016/wordml/cid" xmlns:w16se="http://schemas.microsoft.com/office/word/2015/wordml/symex" mc:Ignorable="w14 w15 w16se w16cid">
+<w:styles xmlns:mc="http://schemas.openxmlformats.org/markup-compatibility/2006" xmlns:r="http://schemas.openxmlformats.org/officeDocument/2006/relationships" xmlns:w="http://schemas.openxmlformats.org/wordprocessingml/2006/main" xmlns:w14="http://schemas.microsoft.com/office/word/2010/wordml" xmlns:w15="http://schemas.microsoft.com/office/word/2012/wordml" xmlns:w16cex="http://schemas.microsoft.com/office/word/2018/wordml/cex" xmlns:w16cid="http://schemas.microsoft.com/office/word/2016/wordml/cid" xmlns:w16="http://schemas.microsoft.com/office/word/2018/wordml" xmlns:w16sdtdh="http://schemas.microsoft.com/office/word/2020/wordml/sdtdatahash" xmlns:w16se="http://schemas.microsoft.com/office/word/2015/wordml/symex" mc:Ignorable="w14 w15 w16se w16cid w16 w16cex w16sdtdh">
   <w:docDefaults>
     <w:rPrDefault>
       <w:rPr>
@@ -6619,7 +6698,7 @@
       </w:pPr>
     </w:pPrDefault>
   </w:docDefaults>
-  <w:latentStyles w:defLockedState="0" w:defUIPriority="99" w:defSemiHidden="0" w:defUnhideWhenUsed="0" w:defQFormat="0" w:count="375">
+  <w:latentStyles w:defLockedState="0" w:defUIPriority="99" w:defSemiHidden="0" w:defUnhideWhenUsed="0" w:defQFormat="0" w:count="376">
     <w:lsdException w:name="Normal" w:uiPriority="0" w:qFormat="1"/>
     <w:lsdException w:name="heading 1" w:qFormat="1"/>
     <w:lsdException w:name="heading 2" w:semiHidden="1" w:unhideWhenUsed="1" w:qFormat="1"/>
@@ -6995,6 +7074,7 @@
     <w:lsdException w:name="Smart Hyperlink" w:semiHidden="1" w:unhideWhenUsed="1"/>
     <w:lsdException w:name="Hashtag" w:semiHidden="1" w:unhideWhenUsed="1"/>
     <w:lsdException w:name="Unresolved Mention" w:semiHidden="1" w:unhideWhenUsed="1"/>
+    <w:lsdException w:name="Smart Link" w:semiHidden="1" w:unhideWhenUsed="1"/>
   </w:latentStyles>
   <w:style w:type="paragraph" w:default="1" w:styleId="Normal">
     <w:name w:val="Normal"/>

</xml_diff>